<commit_message>
added content to draft
</commit_message>
<xml_diff>
--- a/userstory3_d3/Graph guidance label.docx
+++ b/userstory3_d3/Graph guidance label.docx
@@ -363,6 +363,46 @@
           <w:color w:val="404040" w:themeColor="text1" w:themeTint="BF"/>
         </w:rPr>
         <w:t xml:space="preserve"> his preferred talking point around the wall is in reference to those crossing it and that these references are favorable to exciting his base.  [ADD]</w:t>
+      </w:r>
+    </w:p>
+    <w:p>
+      <w:pPr>
+        <w:pStyle w:val="ListParagraph"/>
+        <w:numPr>
+          <w:ilvl w:val="0"/>
+          <w:numId w:val="2"/>
+        </w:numPr>
+        <w:rPr>
+          <w:rFonts w:ascii="Times New Roman" w:hAnsi="Times New Roman" w:cs="Times New Roman"/>
+          <w:color w:val="404040" w:themeColor="text1" w:themeTint="BF"/>
+        </w:rPr>
+      </w:pPr>
+      <w:r>
+        <w:rPr>
+          <w:rFonts w:ascii="Times New Roman" w:hAnsi="Times New Roman" w:cs="Times New Roman"/>
+          <w:color w:val="404040" w:themeColor="text1" w:themeTint="BF"/>
+        </w:rPr>
+        <w:t xml:space="preserve">2018:  Trump’s use of tweets towards people crossing the boarder and the wall increased overall in 2018. </w:t>
+      </w:r>
+    </w:p>
+    <w:p>
+      <w:pPr>
+        <w:pStyle w:val="ListParagraph"/>
+        <w:numPr>
+          <w:ilvl w:val="0"/>
+          <w:numId w:val="2"/>
+        </w:numPr>
+        <w:rPr>
+          <w:rFonts w:ascii="Times New Roman" w:hAnsi="Times New Roman" w:cs="Times New Roman"/>
+          <w:color w:val="404040" w:themeColor="text1" w:themeTint="BF"/>
+        </w:rPr>
+      </w:pPr>
+      <w:r>
+        <w:rPr>
+          <w:rFonts w:ascii="Times New Roman" w:hAnsi="Times New Roman" w:cs="Times New Roman"/>
+          <w:color w:val="404040" w:themeColor="text1" w:themeTint="BF"/>
+        </w:rPr>
+        <w:t xml:space="preserve">December 2018 and January 2019: </w:t>
       </w:r>
       <w:bookmarkStart w:id="0" w:name="_GoBack"/>
       <w:bookmarkEnd w:id="0"/>

</xml_diff>